<commit_message>
deleted some files  Please enter the commit message for your changes. Lines starting
</commit_message>
<xml_diff>
--- a/files/old_files/Cheatsheet_Python2.docx
+++ b/files/old_files/Cheatsheet_Python2.docx
@@ -20,12 +20,6 @@
         <w:gridCol w:w="6678"/>
       </w:tblGrid>
       <w:tr>
-        <w:tblPrEx>
-          <w:tblCellMar>
-            <w:top w:w="0" w:type="dxa"/>
-            <w:bottom w:w="0" w:type="dxa"/>
-          </w:tblCellMar>
-        </w:tblPrEx>
         <w:tc>
           <w:tcPr>
             <w:tcW w:w="1098" w:type="dxa"/>
@@ -167,10 +161,6 @@
           <w:tblBorders>
             <w:top w:val="none" w:sz="0" w:space="0" w:color="auto"/>
           </w:tblBorders>
-          <w:tblCellMar>
-            <w:top w:w="0" w:type="dxa"/>
-            <w:bottom w:w="0" w:type="dxa"/>
-          </w:tblCellMar>
         </w:tblPrEx>
         <w:tc>
           <w:tcPr>
@@ -203,7 +193,7 @@
                 <w:szCs w:val="20"/>
               </w:rPr>
             </w:pPr>
-            <w:proofErr w:type="spellStart"/>
+            <w:bookmarkStart w:id="0" w:name="_GoBack" w:colFirst="0" w:colLast="2"/>
             <w:proofErr w:type="gramStart"/>
             <w:r>
               <w:rPr>
@@ -214,7 +204,6 @@
               </w:rPr>
               <w:t>dir</w:t>
             </w:r>
-            <w:proofErr w:type="spellEnd"/>
             <w:proofErr w:type="gramEnd"/>
             <w:r>
               <w:rPr>
@@ -365,15 +354,12 @@
           </w:p>
         </w:tc>
       </w:tr>
+      <w:bookmarkEnd w:id="0"/>
       <w:tr>
         <w:tblPrEx>
           <w:tblBorders>
             <w:top w:val="none" w:sz="0" w:space="0" w:color="auto"/>
           </w:tblBorders>
-          <w:tblCellMar>
-            <w:top w:w="0" w:type="dxa"/>
-            <w:bottom w:w="0" w:type="dxa"/>
-          </w:tblCellMar>
         </w:tblPrEx>
         <w:tc>
           <w:tcPr>
@@ -588,12 +574,6 @@
         </w:tc>
       </w:tr>
       <w:tr>
-        <w:tblPrEx>
-          <w:tblCellMar>
-            <w:top w:w="0" w:type="dxa"/>
-            <w:bottom w:w="0" w:type="dxa"/>
-          </w:tblCellMar>
-        </w:tblPrEx>
         <w:tc>
           <w:tcPr>
             <w:tcW w:w="1098" w:type="dxa"/>
@@ -823,12 +803,6 @@
         <w:gridCol w:w="6570"/>
       </w:tblGrid>
       <w:tr>
-        <w:tblPrEx>
-          <w:tblCellMar>
-            <w:top w:w="0" w:type="dxa"/>
-            <w:bottom w:w="0" w:type="dxa"/>
-          </w:tblCellMar>
-        </w:tblPrEx>
         <w:tc>
           <w:tcPr>
             <w:tcW w:w="1170" w:type="dxa"/>
@@ -970,10 +944,6 @@
           <w:tblBorders>
             <w:top w:val="none" w:sz="0" w:space="0" w:color="auto"/>
           </w:tblBorders>
-          <w:tblCellMar>
-            <w:top w:w="0" w:type="dxa"/>
-            <w:bottom w:w="0" w:type="dxa"/>
-          </w:tblCellMar>
         </w:tblPrEx>
         <w:tc>
           <w:tcPr>
@@ -1183,12 +1153,6 @@
         </w:tc>
       </w:tr>
       <w:tr>
-        <w:tblPrEx>
-          <w:tblCellMar>
-            <w:top w:w="0" w:type="dxa"/>
-            <w:bottom w:w="0" w:type="dxa"/>
-          </w:tblCellMar>
-        </w:tblPrEx>
         <w:tc>
           <w:tcPr>
             <w:tcW w:w="1170" w:type="dxa"/>
@@ -1520,25 +1484,7 @@
           <w:sz w:val="20"/>
           <w:szCs w:val="20"/>
         </w:rPr>
-        <w:t xml:space="preserve"> this command</w:t>
-      </w:r>
-      <w:r>
-        <w:rPr>
-          <w:rFonts w:ascii="Consolas" w:hAnsi="Consolas" w:cs="Consolas"/>
-          <w:color w:val="262626"/>
-          <w:sz w:val="20"/>
-          <w:szCs w:val="20"/>
-        </w:rPr>
-        <w:t xml:space="preserve"> </w:t>
-      </w:r>
-      <w:r>
-        <w:rPr>
-          <w:rFonts w:ascii="Consolas" w:hAnsi="Consolas" w:cs="Consolas"/>
-          <w:color w:val="262626"/>
-          <w:sz w:val="20"/>
-          <w:szCs w:val="20"/>
-        </w:rPr>
-        <w:t xml:space="preserve">#return to for statement and </w:t>
+        <w:t xml:space="preserve"> this command #return to for statement and </w:t>
       </w:r>
       <w:r>
         <w:rPr>
@@ -5114,16 +5060,25 @@
           <w:szCs w:val="20"/>
         </w:rPr>
       </w:pPr>
-      <w:bookmarkStart w:id="0" w:name="_GoBack"/>
-      <w:bookmarkEnd w:id="0"/>
-      <w:r>
-        <w:rPr>
-          <w:rFonts w:ascii="Consolas" w:hAnsi="Consolas" w:cs="Consolas"/>
-          <w:color w:val="262626"/>
-          <w:sz w:val="20"/>
-          <w:szCs w:val="20"/>
-        </w:rPr>
-        <w:t xml:space="preserve">for </w:t>
+      <w:proofErr w:type="gramStart"/>
+      <w:r>
+        <w:rPr>
+          <w:rFonts w:ascii="Consolas" w:hAnsi="Consolas" w:cs="Consolas"/>
+          <w:color w:val="262626"/>
+          <w:sz w:val="20"/>
+          <w:szCs w:val="20"/>
+        </w:rPr>
+        <w:t>for</w:t>
+      </w:r>
+      <w:proofErr w:type="gramEnd"/>
+      <w:r>
+        <w:rPr>
+          <w:rFonts w:ascii="Consolas" w:hAnsi="Consolas" w:cs="Consolas"/>
+          <w:color w:val="262626"/>
+          <w:sz w:val="20"/>
+          <w:szCs w:val="20"/>
+        </w:rPr>
+        <w:t xml:space="preserve"> </w:t>
       </w:r>
       <w:proofErr w:type="spellStart"/>
       <w:r>
@@ -5376,6 +5331,7 @@
   <w:style w:type="character" w:default="1" w:styleId="DefaultParagraphFont">
     <w:name w:val="Default Paragraph Font"/>
     <w:uiPriority w:val="1"/>
+    <w:semiHidden/>
     <w:unhideWhenUsed/>
   </w:style>
   <w:style w:type="table" w:default="1" w:styleId="TableNormal">
@@ -5561,6 +5517,7 @@
   <w:style w:type="character" w:default="1" w:styleId="DefaultParagraphFont">
     <w:name w:val="Default Paragraph Font"/>
     <w:uiPriority w:val="1"/>
+    <w:semiHidden/>
     <w:unhideWhenUsed/>
   </w:style>
   <w:style w:type="table" w:default="1" w:styleId="TableNormal">

</xml_diff>